<commit_message>
add : imagen Desktop
</commit_message>
<xml_diff>
--- a/linux-to-windows/Migrar a LINUX como si fuera Windows.docx
+++ b/linux-to-windows/Migrar a LINUX como si fuera Windows.docx
@@ -1109,14 +1109,18 @@
     <w:p>
       <w:pPr>
         <w:pStyle w:val="Heading1"/>
+        <w:rPr>
+          <w:lang w:val="es-PE"/>
+        </w:rPr>
       </w:pPr>
       <w:bookmarkStart w:id="0" w:name="_Toc418237969"/>
-      <w:proofErr w:type="spellStart"/>
-      <w:r>
+      <w:r>
+        <w:rPr>
+          <w:lang w:val="es-PE"/>
+        </w:rPr>
         <w:t>Introducción</w:t>
       </w:r>
       <w:bookmarkEnd w:id="0"/>
-      <w:proofErr w:type="spellEnd"/>
     </w:p>
     <w:p>
       <w:pPr>
@@ -1336,6 +1340,9 @@
     <w:p>
       <w:pPr>
         <w:pStyle w:val="Heading1"/>
+        <w:rPr>
+          <w:lang w:val="es-PE"/>
+        </w:rPr>
       </w:pPr>
       <w:r>
         <w:rPr>
@@ -1347,31 +1354,16 @@
       </w:r>
       <w:bookmarkStart w:id="2" w:name="_Toc418237971"/>
       <w:r>
+        <w:rPr>
+          <w:lang w:val="es-PE"/>
+        </w:rPr>
         <w:lastRenderedPageBreak/>
-        <w:t xml:space="preserve">Los </w:t>
-      </w:r>
-      <w:proofErr w:type="spellStart"/>
-      <w:r>
-        <w:t>motivos</w:t>
-      </w:r>
-      <w:proofErr w:type="spellEnd"/>
-      <w:r>
-        <w:t xml:space="preserve"> </w:t>
-      </w:r>
-      <w:proofErr w:type="spellStart"/>
-      <w:r>
-        <w:t>para</w:t>
-      </w:r>
-      <w:proofErr w:type="spellEnd"/>
-      <w:r>
-        <w:t xml:space="preserve"> </w:t>
-      </w:r>
-      <w:proofErr w:type="spellStart"/>
-      <w:r>
-        <w:t>utilizar</w:t>
-      </w:r>
-      <w:proofErr w:type="spellEnd"/>
-      <w:r>
+        <w:t>Los motivos para utilizar</w:t>
+      </w:r>
+      <w:r>
+        <w:rPr>
+          <w:lang w:val="es-PE"/>
+        </w:rPr>
         <w:t xml:space="preserve"> Linux</w:t>
       </w:r>
       <w:bookmarkEnd w:id="2"/>
@@ -1712,30 +1704,30 @@
           <w:szCs w:val="24"/>
           <w:lang w:val="es-PE"/>
         </w:rPr>
-        <w:t xml:space="preserve"> si es una pregunta </w:t>
-      </w:r>
-      <w:proofErr w:type="spellStart"/>
-      <w:r>
-        <w:rPr>
-          <w:b/>
-          <w:sz w:val="24"/>
-          <w:szCs w:val="24"/>
-          <w:lang w:val="es-PE"/>
-        </w:rPr>
-        <w:t>cuntas</w:t>
-      </w:r>
-      <w:proofErr w:type="spellEnd"/>
-      <w:r>
-        <w:rPr>
-          <w:b/>
-          <w:sz w:val="24"/>
-          <w:szCs w:val="24"/>
-          <w:lang w:val="es-PE"/>
-        </w:rPr>
         <w:t xml:space="preserve"> </w:t>
       </w:r>
       <w:r>
         <w:rPr>
+          <w:b/>
+          <w:sz w:val="24"/>
+          <w:szCs w:val="24"/>
+          <w:lang w:val="es-PE"/>
+        </w:rPr>
+        <w:t xml:space="preserve"> te lo has preguntado</w:t>
+      </w:r>
+      <w:proofErr w:type="gramStart"/>
+      <w:r>
+        <w:rPr>
+          <w:b/>
+          <w:sz w:val="24"/>
+          <w:szCs w:val="24"/>
+          <w:lang w:val="es-PE"/>
+        </w:rPr>
+        <w:t>?</w:t>
+      </w:r>
+      <w:proofErr w:type="gramEnd"/>
+      <w:r>
+        <w:rPr>
           <w:sz w:val="24"/>
           <w:szCs w:val="24"/>
           <w:lang w:val="es-PE"/>
@@ -1748,15 +1740,24 @@
           <w:szCs w:val="24"/>
           <w:lang w:val="es-PE"/>
         </w:rPr>
-        <w:t>Bien p</w:t>
-      </w:r>
-      <w:r>
-        <w:rPr>
-          <w:sz w:val="24"/>
-          <w:szCs w:val="24"/>
-          <w:lang w:val="es-PE"/>
-        </w:rPr>
-        <w:t>aremos de sufrir con esto</w:t>
+        <w:t xml:space="preserve">Bien </w:t>
+      </w:r>
+      <w:r>
+        <w:rPr>
+          <w:sz w:val="24"/>
+          <w:szCs w:val="24"/>
+          <w:lang w:val="es-PE"/>
+        </w:rPr>
+        <w:t xml:space="preserve">es muy probable que es </w:t>
+      </w:r>
+      <w:proofErr w:type="gramStart"/>
+      <w:r>
+        <w:rPr>
+          <w:sz w:val="24"/>
+          <w:szCs w:val="24"/>
+          <w:lang w:val="es-PE"/>
+        </w:rPr>
+        <w:t xml:space="preserve">mucho </w:t>
       </w:r>
       <w:r>
         <w:rPr>
@@ -1766,6 +1767,7 @@
         </w:rPr>
         <w:t>,</w:t>
       </w:r>
+      <w:proofErr w:type="gramEnd"/>
       <w:r>
         <w:rPr>
           <w:sz w:val="24"/>
@@ -1800,24 +1802,14 @@
         </w:rPr>
         <w:t xml:space="preserve"> el 99.9% de </w:t>
       </w:r>
-      <w:proofErr w:type="spellStart"/>
-      <w:r>
-        <w:rPr>
-          <w:sz w:val="24"/>
-          <w:szCs w:val="24"/>
-          <w:lang w:val="es-PE"/>
-        </w:rPr>
-        <w:t>applicaci</w:t>
-      </w:r>
-      <w:r>
-        <w:rPr>
-          <w:sz w:val="24"/>
-          <w:szCs w:val="24"/>
-          <w:lang w:val="es-PE"/>
-        </w:rPr>
-        <w:t>ones</w:t>
-      </w:r>
-      <w:proofErr w:type="spellEnd"/>
+      <w:r>
+        <w:rPr>
+          <w:sz w:val="24"/>
+          <w:szCs w:val="24"/>
+          <w:lang w:val="es-PE"/>
+        </w:rPr>
+        <w:t>aplicaciones</w:t>
+      </w:r>
       <w:r>
         <w:rPr>
           <w:sz w:val="24"/>
@@ -1846,38 +1838,34 @@
           <w:szCs w:val="24"/>
           <w:lang w:val="es-PE"/>
         </w:rPr>
-        <w:t xml:space="preserve">Alguna vez tuviste que formatear o pasar un antivirus porque tu Sistema Operativo Windows no funcionaba como </w:t>
-      </w:r>
-      <w:proofErr w:type="spellStart"/>
-      <w:r>
-        <w:rPr>
-          <w:b/>
-          <w:sz w:val="24"/>
-          <w:szCs w:val="24"/>
-          <w:lang w:val="es-PE"/>
-        </w:rPr>
-        <w:t>querias</w:t>
-      </w:r>
-      <w:proofErr w:type="spellEnd"/>
-      <w:r>
-        <w:rPr>
-          <w:b/>
-          <w:sz w:val="24"/>
-          <w:szCs w:val="24"/>
-          <w:lang w:val="es-PE"/>
-        </w:rPr>
-        <w:t xml:space="preserve"> </w:t>
-      </w:r>
-      <w:proofErr w:type="spellStart"/>
-      <w:r>
-        <w:rPr>
-          <w:sz w:val="24"/>
-          <w:szCs w:val="24"/>
-          <w:lang w:val="es-PE"/>
-        </w:rPr>
-        <w:t>Olvidate</w:t>
-      </w:r>
-      <w:proofErr w:type="spellEnd"/>
+        <w:t xml:space="preserve">Alguna vez tuviste que formatear o pasar un antivirus porque tu Sistema Operativo </w:t>
+      </w:r>
+      <w:r>
+        <w:rPr>
+          <w:b/>
+          <w:sz w:val="24"/>
+          <w:szCs w:val="24"/>
+          <w:lang w:val="es-PE"/>
+        </w:rPr>
+        <w:t>Windows no funcionaba como querí</w:t>
+      </w:r>
+      <w:r>
+        <w:rPr>
+          <w:b/>
+          <w:sz w:val="24"/>
+          <w:szCs w:val="24"/>
+          <w:lang w:val="es-PE"/>
+        </w:rPr>
+        <w:t xml:space="preserve">as </w:t>
+      </w:r>
+      <w:r>
+        <w:rPr>
+          <w:sz w:val="24"/>
+          <w:szCs w:val="24"/>
+          <w:lang w:val="es-PE"/>
+        </w:rPr>
+        <w:t>Olvídate</w:t>
+      </w:r>
       <w:r>
         <w:rPr>
           <w:sz w:val="24"/>
@@ -1886,16 +1874,14 @@
         </w:rPr>
         <w:t xml:space="preserve"> de instalar y </w:t>
       </w:r>
-      <w:proofErr w:type="spellStart"/>
-      <w:r>
-        <w:rPr>
-          <w:sz w:val="24"/>
-          <w:szCs w:val="24"/>
-          <w:lang w:val="es-PE"/>
-        </w:rPr>
-        <w:t>scanear</w:t>
-      </w:r>
-      <w:proofErr w:type="spellEnd"/>
+      <w:r>
+        <w:rPr>
+          <w:sz w:val="24"/>
+          <w:szCs w:val="24"/>
+          <w:lang w:val="es-PE"/>
+        </w:rPr>
+        <w:t>escanear</w:t>
+      </w:r>
       <w:r>
         <w:rPr>
           <w:sz w:val="24"/>
@@ -2007,70 +1993,84 @@
           <w:szCs w:val="24"/>
           <w:lang w:val="es-PE"/>
         </w:rPr>
-        <w:t xml:space="preserve"> aparte de instalar el SO tienes que instalar otro programas para que </w:t>
-      </w:r>
-      <w:proofErr w:type="spellStart"/>
-      <w:r>
-        <w:rPr>
-          <w:b/>
-          <w:sz w:val="24"/>
-          <w:szCs w:val="24"/>
-          <w:lang w:val="es-PE"/>
-        </w:rPr>
-        <w:t>reconoscan</w:t>
-      </w:r>
-      <w:proofErr w:type="spellEnd"/>
-      <w:r>
-        <w:rPr>
-          <w:b/>
-          <w:sz w:val="24"/>
-          <w:szCs w:val="24"/>
-          <w:lang w:val="es-PE"/>
+        <w:t xml:space="preserve"> aparte de instalar el SO tienes que instalar</w:t>
+      </w:r>
+      <w:r>
+        <w:rPr>
+          <w:b/>
+          <w:sz w:val="24"/>
+          <w:szCs w:val="24"/>
+          <w:lang w:val="es-PE"/>
+        </w:rPr>
+        <w:t xml:space="preserve"> otro programas para que reconoz</w:t>
+      </w:r>
+      <w:r>
+        <w:rPr>
+          <w:b/>
+          <w:sz w:val="24"/>
+          <w:szCs w:val="24"/>
+          <w:lang w:val="es-PE"/>
+        </w:rPr>
+        <w:t xml:space="preserve">can </w:t>
+      </w:r>
+      <w:r>
+        <w:rPr>
+          <w:b/>
+          <w:sz w:val="24"/>
+          <w:szCs w:val="24"/>
+          <w:lang w:val="es-PE"/>
+        </w:rPr>
+        <w:t>todo</w:t>
+      </w:r>
+      <w:r>
+        <w:rPr>
+          <w:b/>
+          <w:sz w:val="24"/>
+          <w:szCs w:val="24"/>
+          <w:lang w:val="es-PE"/>
+        </w:rPr>
+        <w:t xml:space="preserve"> tu hardware (audio, video, red, otros). </w:t>
+      </w:r>
+      <w:r>
+        <w:rPr>
+          <w:sz w:val="24"/>
+          <w:szCs w:val="24"/>
+          <w:lang w:val="es-PE"/>
+        </w:rPr>
+        <w:t xml:space="preserve">Con Linux solo necesitas instalar el Sistema Operativo para que todo tu Hardware sea reconocido al 100%. </w:t>
+      </w:r>
+      <w:r>
+        <w:rPr>
+          <w:sz w:val="24"/>
+          <w:szCs w:val="24"/>
+        </w:rPr>
+        <w:t>(</w:t>
+      </w:r>
+      <w:proofErr w:type="gramStart"/>
+      <w:r>
+        <w:rPr>
+          <w:sz w:val="24"/>
+          <w:szCs w:val="24"/>
+        </w:rPr>
+        <w:t>solo</w:t>
+      </w:r>
+      <w:proofErr w:type="gramEnd"/>
+      <w:r>
+        <w:rPr>
+          <w:sz w:val="24"/>
+          <w:szCs w:val="24"/>
         </w:rPr>
         <w:t xml:space="preserve"> </w:t>
       </w:r>
-      <w:r>
-        <w:rPr>
-          <w:b/>
-          <w:sz w:val="24"/>
-          <w:szCs w:val="24"/>
-          <w:lang w:val="es-PE"/>
-        </w:rPr>
-        <w:t>todo</w:t>
-      </w:r>
-      <w:r>
-        <w:rPr>
-          <w:b/>
-          <w:sz w:val="24"/>
-          <w:szCs w:val="24"/>
-          <w:lang w:val="es-PE"/>
-        </w:rPr>
-        <w:t xml:space="preserve"> tu hardware (audio, video, red, otros). </w:t>
-      </w:r>
-      <w:r>
-        <w:rPr>
-          <w:sz w:val="24"/>
-          <w:szCs w:val="24"/>
-          <w:lang w:val="es-PE"/>
-        </w:rPr>
-        <w:t xml:space="preserve">Con Linux solo necesitas instalar el Sistema Operativo para que todo tu Hardware sea reconocido al 100%. </w:t>
-      </w:r>
-      <w:r>
-        <w:rPr>
-          <w:sz w:val="24"/>
-          <w:szCs w:val="24"/>
-        </w:rPr>
-        <w:t>(</w:t>
-      </w:r>
-      <w:proofErr w:type="gramStart"/>
-      <w:r>
-        <w:rPr>
-          <w:sz w:val="24"/>
-          <w:szCs w:val="24"/>
-        </w:rPr>
-        <w:t>solo</w:t>
-      </w:r>
-      <w:proofErr w:type="gramEnd"/>
+      <w:proofErr w:type="spellStart"/>
+      <w:r>
+        <w:rPr>
+          <w:sz w:val="24"/>
+          <w:szCs w:val="24"/>
+        </w:rPr>
+        <w:t>una</w:t>
+      </w:r>
+      <w:proofErr w:type="spellEnd"/>
       <w:r>
         <w:rPr>
           <w:sz w:val="24"/>
@@ -2084,23 +2084,14 @@
           <w:sz w:val="24"/>
           <w:szCs w:val="24"/>
         </w:rPr>
-        <w:t>una</w:t>
-      </w:r>
-      <w:proofErr w:type="spellEnd"/>
-      <w:r>
-        <w:rPr>
-          <w:sz w:val="24"/>
-          <w:szCs w:val="24"/>
-        </w:rPr>
-        <w:t xml:space="preserve"> </w:t>
-      </w:r>
-      <w:proofErr w:type="spellStart"/>
-      <w:r>
-        <w:rPr>
-          <w:sz w:val="24"/>
-          <w:szCs w:val="24"/>
-        </w:rPr>
-        <w:t>instalacion</w:t>
+        <w:t>instalació</w:t>
+      </w:r>
+      <w:r>
+        <w:rPr>
+          <w:sz w:val="24"/>
+          <w:szCs w:val="24"/>
+        </w:rPr>
+        <w:t>n</w:t>
       </w:r>
       <w:proofErr w:type="spellEnd"/>
       <w:r>
@@ -2193,16 +2184,14 @@
         </w:rPr>
         <w:t xml:space="preserve">fiero todo </w:t>
       </w:r>
-      <w:proofErr w:type="spellStart"/>
-      <w:r>
-        <w:rPr>
-          <w:sz w:val="24"/>
-          <w:szCs w:val="24"/>
-          <w:lang w:val="es-PE"/>
-        </w:rPr>
-        <w:t>posicion</w:t>
-      </w:r>
-      <w:proofErr w:type="spellEnd"/>
+      <w:r>
+        <w:rPr>
+          <w:sz w:val="24"/>
+          <w:szCs w:val="24"/>
+          <w:lang w:val="es-PE"/>
+        </w:rPr>
+        <w:t>posición</w:t>
+      </w:r>
       <w:r>
         <w:rPr>
           <w:sz w:val="24"/>
@@ -2211,16 +2200,14 @@
         </w:rPr>
         <w:t xml:space="preserve">, </w:t>
       </w:r>
-      <w:proofErr w:type="spellStart"/>
-      <w:r>
-        <w:rPr>
-          <w:sz w:val="24"/>
-          <w:szCs w:val="24"/>
-          <w:lang w:val="es-PE"/>
-        </w:rPr>
-        <w:t>menu</w:t>
-      </w:r>
-      <w:proofErr w:type="spellEnd"/>
+      <w:r>
+        <w:rPr>
+          <w:sz w:val="24"/>
+          <w:szCs w:val="24"/>
+          <w:lang w:val="es-PE"/>
+        </w:rPr>
+        <w:t>menú</w:t>
+      </w:r>
       <w:r>
         <w:rPr>
           <w:sz w:val="24"/>
@@ -2340,6 +2327,7 @@
           <w:rStyle w:val="Strong"/>
           <w:sz w:val="24"/>
           <w:szCs w:val="24"/>
+          <w:lang w:val="es-PE"/>
         </w:rPr>
       </w:pPr>
       <w:r>
@@ -2347,6 +2335,7 @@
           <w:rStyle w:val="Strong"/>
           <w:sz w:val="24"/>
           <w:szCs w:val="24"/>
+          <w:lang w:val="es-PE"/>
         </w:rPr>
         <w:t>LINUX</w:t>
       </w:r>
@@ -2390,6 +2379,7 @@
           <w:rStyle w:val="Strong"/>
           <w:sz w:val="24"/>
           <w:szCs w:val="24"/>
+          <w:lang w:val="es-PE"/>
         </w:rPr>
       </w:pPr>
       <w:r>
@@ -2397,6 +2387,7 @@
           <w:rStyle w:val="Strong"/>
           <w:sz w:val="24"/>
           <w:szCs w:val="24"/>
+          <w:lang w:val="es-PE"/>
         </w:rPr>
         <w:t>UBUNTU</w:t>
       </w:r>
@@ -2442,6 +2433,7 @@
           <w:rStyle w:val="Strong"/>
           <w:sz w:val="24"/>
           <w:szCs w:val="24"/>
+          <w:lang w:val="es-PE"/>
         </w:rPr>
       </w:pPr>
       <w:r>
@@ -2449,6 +2441,7 @@
           <w:rStyle w:val="Strong"/>
           <w:sz w:val="24"/>
           <w:szCs w:val="24"/>
+          <w:lang w:val="es-PE"/>
         </w:rPr>
         <w:t>LUBUNTU</w:t>
       </w:r>
@@ -2540,48 +2533,36 @@
         </w:rPr>
         <w:t xml:space="preserve">, que lo hace </w:t>
       </w:r>
-      <w:proofErr w:type="spellStart"/>
-      <w:r>
-        <w:rPr>
-          <w:lang w:val="es-PE"/>
-        </w:rPr>
-        <w:t>s</w:t>
-      </w:r>
-      <w:r>
-        <w:rPr>
-          <w:lang w:val="es-PE"/>
-        </w:rPr>
-        <w:t>uper</w:t>
-      </w:r>
-      <w:proofErr w:type="spellEnd"/>
+      <w:r>
+        <w:rPr>
+          <w:lang w:val="es-PE"/>
+        </w:rPr>
+        <w:t>súper</w:t>
+      </w:r>
       <w:r>
         <w:rPr>
           <w:lang w:val="es-PE"/>
         </w:rPr>
         <w:t xml:space="preserve"> </w:t>
       </w:r>
-      <w:proofErr w:type="spellStart"/>
-      <w:r>
-        <w:rPr>
-          <w:lang w:val="es-PE"/>
-        </w:rPr>
-        <w:t>rapido</w:t>
-      </w:r>
-      <w:proofErr w:type="spellEnd"/>
+      <w:r>
+        <w:rPr>
+          <w:lang w:val="es-PE"/>
+        </w:rPr>
+        <w:t>rápido</w:t>
+      </w:r>
       <w:r>
         <w:rPr>
           <w:lang w:val="es-PE"/>
         </w:rPr>
         <w:t xml:space="preserve"> y similar a </w:t>
       </w:r>
-      <w:proofErr w:type="spellStart"/>
-      <w:r>
-        <w:rPr>
-          <w:lang w:val="es-PE"/>
-        </w:rPr>
-        <w:t>windows</w:t>
-      </w:r>
-      <w:proofErr w:type="spellEnd"/>
+      <w:r>
+        <w:rPr>
+          <w:lang w:val="es-PE"/>
+        </w:rPr>
+        <w:t>Windows</w:t>
+      </w:r>
       <w:r>
         <w:rPr>
           <w:lang w:val="es-PE"/>
@@ -2606,23 +2587,16 @@
     <w:p>
       <w:pPr>
         <w:pStyle w:val="Heading2"/>
+        <w:rPr>
+          <w:lang w:val="es-PE"/>
+        </w:rPr>
       </w:pPr>
       <w:bookmarkStart w:id="5" w:name="_Toc418237974"/>
-      <w:proofErr w:type="spellStart"/>
-      <w:r>
-        <w:t>Quienes</w:t>
-      </w:r>
-      <w:proofErr w:type="spellEnd"/>
-      <w:r>
-        <w:t xml:space="preserve"> </w:t>
-      </w:r>
-      <w:proofErr w:type="spellStart"/>
-      <w:r>
-        <w:t>usan</w:t>
-      </w:r>
-      <w:proofErr w:type="spellEnd"/>
-      <w:r>
-        <w:t xml:space="preserve"> LINUX</w:t>
+      <w:r>
+        <w:rPr>
+          <w:lang w:val="es-PE"/>
+        </w:rPr>
+        <w:t>Quienes usan LINUX</w:t>
       </w:r>
       <w:bookmarkEnd w:id="5"/>
     </w:p>
@@ -2876,7 +2850,7 @@
         <w:rPr>
           <w:lang w:val="es-PE"/>
         </w:rPr>
-        <w:t xml:space="preserve">Eso es todo si no conoces estas características técnicas, no te preocupes  en el mercado actual no existe Computador con  menos capacidad que estas características. Así que estamos </w:t>
+        <w:t xml:space="preserve">Eso es todo si no conoces estas características técnicas, no te preocupes  en el mercado actual no existe Computador con  menos capacidad que estas. Así que estamos </w:t>
       </w:r>
       <w:proofErr w:type="gramStart"/>
       <w:r>
@@ -3217,43 +3191,37 @@
         </w:rPr>
         <w:t xml:space="preserve"> ya que las distribuciones </w:t>
       </w:r>
-      <w:proofErr w:type="spellStart"/>
-      <w:r>
-        <w:rPr>
-          <w:lang w:val="es-PE"/>
-        </w:rPr>
-        <w:t>linux</w:t>
-      </w:r>
-      <w:proofErr w:type="spellEnd"/>
+      <w:r>
+        <w:rPr>
+          <w:b/>
+          <w:lang w:val="es-PE"/>
+        </w:rPr>
+        <w:t>Linux</w:t>
+      </w:r>
       <w:r>
         <w:rPr>
           <w:lang w:val="es-PE"/>
         </w:rPr>
         <w:t xml:space="preserve"> siempre que realices cambios importantes como agregar nuevos </w:t>
       </w:r>
-      <w:proofErr w:type="spellStart"/>
-      <w:r>
-        <w:rPr>
-          <w:lang w:val="es-PE"/>
-        </w:rPr>
-        <w:t>progamas</w:t>
-      </w:r>
-      <w:proofErr w:type="spellEnd"/>
+      <w:r>
+        <w:rPr>
+          <w:lang w:val="es-PE"/>
+        </w:rPr>
+        <w:t>programas</w:t>
+      </w:r>
       <w:r>
         <w:rPr>
           <w:lang w:val="es-PE"/>
         </w:rPr>
         <w:t xml:space="preserve"> eliminar archives importantes del sistema te solicitara tu nombre de usuario y tu </w:t>
       </w:r>
-      <w:proofErr w:type="spellStart"/>
-      <w:r>
-        <w:rPr>
-          <w:highlight w:val="red"/>
-          <w:lang w:val="es-PE"/>
-        </w:rPr>
-        <w:t>contrasena</w:t>
-      </w:r>
-      <w:proofErr w:type="spellEnd"/>
+      <w:r>
+        <w:rPr>
+          <w:lang w:val="es-PE"/>
+        </w:rPr>
+        <w:t>contraseña</w:t>
+      </w:r>
       <w:r>
         <w:rPr>
           <w:lang w:val="es-PE"/>
@@ -3301,7 +3269,6 @@
         </w:rPr>
         <w:t xml:space="preserve">Una vez terminado tu </w:t>
       </w:r>
-      <w:proofErr w:type="spellStart"/>
       <w:r>
         <w:rPr>
           <w:i/>
@@ -3309,9 +3276,8 @@
           <w:szCs w:val="24"/>
           <w:lang w:val="es-PE"/>
         </w:rPr>
-        <w:t>instalcion</w:t>
-      </w:r>
-      <w:proofErr w:type="spellEnd"/>
+        <w:t>instalación</w:t>
+      </w:r>
       <w:r>
         <w:rPr>
           <w:i/>
@@ -3321,7 +3287,6 @@
         </w:rPr>
         <w:t xml:space="preserve"> </w:t>
       </w:r>
-      <w:proofErr w:type="spellStart"/>
       <w:r>
         <w:rPr>
           <w:i/>
@@ -3329,9 +3294,8 @@
           <w:szCs w:val="24"/>
           <w:lang w:val="es-PE"/>
         </w:rPr>
-        <w:t>tendras</w:t>
-      </w:r>
-      <w:proofErr w:type="spellEnd"/>
+        <w:t>tendrás</w:t>
+      </w:r>
       <w:r>
         <w:rPr>
           <w:i/>
@@ -3348,6 +3312,7 @@
           <w:i/>
           <w:sz w:val="24"/>
           <w:szCs w:val="24"/>
+          <w:lang w:val="es-PE"/>
         </w:rPr>
       </w:pPr>
       <w:r>
@@ -3355,21 +3320,315 @@
           <w:i/>
           <w:sz w:val="24"/>
           <w:szCs w:val="24"/>
+          <w:lang w:val="es-PE"/>
         </w:rPr>
         <w:lastRenderedPageBreak/>
         <w:pict>
-          <v:shape id="_x0000_i1028" type="#_x0000_t75" style="width:468pt;height:262.5pt">
-            <v:imagedata r:id="rId13" o:title="home-lubuntu"/>
+          <v:shape id="_x0000_i1032" type="#_x0000_t75" style="width:468pt;height:380.25pt">
+            <v:imagedata r:id="rId13" o:title="wall"/>
           </v:shape>
         </w:pict>
       </w:r>
     </w:p>
     <w:p>
       <w:pPr>
+        <w:numPr>
+          <w:ilvl w:val="0"/>
+          <w:numId w:val="14"/>
+        </w:numPr>
+        <w:rPr>
+          <w:sz w:val="24"/>
+          <w:szCs w:val="24"/>
+          <w:lang w:val="es-PE"/>
+        </w:rPr>
+      </w:pPr>
+      <w:proofErr w:type="spellStart"/>
+      <w:r>
+        <w:rPr>
+          <w:sz w:val="24"/>
+          <w:szCs w:val="24"/>
+          <w:lang w:val="es-PE"/>
+        </w:rPr>
+        <w:t>Menu</w:t>
+      </w:r>
+      <w:proofErr w:type="spellEnd"/>
+      <w:r>
+        <w:rPr>
+          <w:sz w:val="24"/>
+          <w:szCs w:val="24"/>
+          <w:lang w:val="es-PE"/>
+        </w:rPr>
+        <w:t xml:space="preserve"> de inicio</w:t>
+      </w:r>
+    </w:p>
+    <w:p>
+      <w:pPr>
+        <w:numPr>
+          <w:ilvl w:val="0"/>
+          <w:numId w:val="14"/>
+        </w:numPr>
+        <w:rPr>
+          <w:sz w:val="24"/>
+          <w:szCs w:val="24"/>
+          <w:lang w:val="es-PE"/>
+        </w:rPr>
+      </w:pPr>
+      <w:r>
+        <w:rPr>
+          <w:sz w:val="24"/>
+          <w:szCs w:val="24"/>
+          <w:lang w:val="es-PE"/>
+        </w:rPr>
+        <w:t>PCMANFM navegador de carpetas</w:t>
+      </w:r>
+    </w:p>
+    <w:p>
+      <w:pPr>
+        <w:numPr>
+          <w:ilvl w:val="0"/>
+          <w:numId w:val="14"/>
+        </w:numPr>
+        <w:rPr>
+          <w:sz w:val="24"/>
+          <w:szCs w:val="24"/>
+          <w:lang w:val="es-PE"/>
+        </w:rPr>
+      </w:pPr>
+      <w:r>
+        <w:rPr>
+          <w:sz w:val="24"/>
+          <w:szCs w:val="24"/>
+          <w:lang w:val="es-PE"/>
+        </w:rPr>
+        <w:t xml:space="preserve">Browser navegador web este puede ser </w:t>
+      </w:r>
+      <w:proofErr w:type="spellStart"/>
+      <w:r>
+        <w:rPr>
+          <w:sz w:val="24"/>
+          <w:szCs w:val="24"/>
+          <w:lang w:val="es-PE"/>
+        </w:rPr>
+        <w:t>firefox</w:t>
+      </w:r>
+      <w:proofErr w:type="spellEnd"/>
+      <w:r>
+        <w:rPr>
+          <w:sz w:val="24"/>
+          <w:szCs w:val="24"/>
+          <w:lang w:val="es-PE"/>
+        </w:rPr>
+        <w:t xml:space="preserve"> o </w:t>
+      </w:r>
+      <w:proofErr w:type="spellStart"/>
+      <w:r>
+        <w:rPr>
+          <w:sz w:val="24"/>
+          <w:szCs w:val="24"/>
+          <w:lang w:val="es-PE"/>
+        </w:rPr>
+        <w:t>chrome</w:t>
+      </w:r>
+      <w:proofErr w:type="spellEnd"/>
+      <w:r>
+        <w:rPr>
+          <w:sz w:val="24"/>
+          <w:szCs w:val="24"/>
+          <w:lang w:val="es-PE"/>
+        </w:rPr>
+        <w:t xml:space="preserve"> según hayas </w:t>
+      </w:r>
+      <w:proofErr w:type="spellStart"/>
+      <w:r>
+        <w:rPr>
+          <w:sz w:val="24"/>
+          <w:szCs w:val="24"/>
+          <w:lang w:val="es-PE"/>
+        </w:rPr>
+        <w:t>instaldo</w:t>
+      </w:r>
+      <w:proofErr w:type="spellEnd"/>
+      <w:r>
+        <w:rPr>
+          <w:sz w:val="24"/>
+          <w:szCs w:val="24"/>
+          <w:lang w:val="es-PE"/>
+        </w:rPr>
+        <w:t xml:space="preserve"> por defecto viene con </w:t>
+      </w:r>
+      <w:proofErr w:type="spellStart"/>
+      <w:r>
+        <w:rPr>
+          <w:sz w:val="24"/>
+          <w:szCs w:val="24"/>
+          <w:lang w:val="es-PE"/>
+        </w:rPr>
+        <w:t>Firefox</w:t>
+      </w:r>
+      <w:proofErr w:type="spellEnd"/>
+      <w:r>
+        <w:rPr>
+          <w:sz w:val="24"/>
+          <w:szCs w:val="24"/>
+          <w:lang w:val="es-PE"/>
+        </w:rPr>
+        <w:t>.</w:t>
+      </w:r>
+    </w:p>
+    <w:p>
+      <w:pPr>
+        <w:numPr>
+          <w:ilvl w:val="0"/>
+          <w:numId w:val="14"/>
+        </w:numPr>
+        <w:rPr>
+          <w:sz w:val="24"/>
+          <w:szCs w:val="24"/>
+          <w:lang w:val="es-PE"/>
+        </w:rPr>
+      </w:pPr>
+      <w:r>
+        <w:rPr>
+          <w:sz w:val="24"/>
+          <w:szCs w:val="24"/>
+          <w:lang w:val="es-PE"/>
+        </w:rPr>
+        <w:t>Manejador de ventanas minimiza o maximiza todas tus ventas abiertas</w:t>
+      </w:r>
+    </w:p>
+    <w:p>
+      <w:pPr>
+        <w:numPr>
+          <w:ilvl w:val="0"/>
+          <w:numId w:val="14"/>
+        </w:numPr>
+        <w:rPr>
+          <w:sz w:val="24"/>
+          <w:szCs w:val="24"/>
+          <w:lang w:val="es-PE"/>
+        </w:rPr>
+      </w:pPr>
+      <w:r>
+        <w:rPr>
+          <w:sz w:val="24"/>
+          <w:szCs w:val="24"/>
+          <w:lang w:val="es-PE"/>
+        </w:rPr>
+        <w:t>Escritorios</w:t>
+      </w:r>
+    </w:p>
+    <w:p>
+      <w:pPr>
+        <w:numPr>
+          <w:ilvl w:val="0"/>
+          <w:numId w:val="14"/>
+        </w:numPr>
+        <w:rPr>
+          <w:sz w:val="24"/>
+          <w:szCs w:val="24"/>
+          <w:lang w:val="es-PE"/>
+        </w:rPr>
+      </w:pPr>
+      <w:proofErr w:type="spellStart"/>
+      <w:r>
+        <w:rPr>
+          <w:sz w:val="24"/>
+          <w:szCs w:val="24"/>
+          <w:lang w:val="es-PE"/>
+        </w:rPr>
+        <w:lastRenderedPageBreak/>
+        <w:t>Configuracion</w:t>
+      </w:r>
+      <w:proofErr w:type="spellEnd"/>
+      <w:r>
+        <w:rPr>
+          <w:sz w:val="24"/>
+          <w:szCs w:val="24"/>
+          <w:lang w:val="es-PE"/>
+        </w:rPr>
+        <w:t xml:space="preserve"> de volumen</w:t>
+      </w:r>
+    </w:p>
+    <w:p>
+      <w:pPr>
+        <w:numPr>
+          <w:ilvl w:val="0"/>
+          <w:numId w:val="14"/>
+        </w:numPr>
+        <w:rPr>
+          <w:sz w:val="24"/>
+          <w:szCs w:val="24"/>
+          <w:lang w:val="es-PE"/>
+        </w:rPr>
+      </w:pPr>
+      <w:r>
+        <w:rPr>
+          <w:sz w:val="24"/>
+          <w:szCs w:val="24"/>
+          <w:lang w:val="es-PE"/>
+        </w:rPr>
+        <w:t>Indicador del idioma de tu teclado.</w:t>
+      </w:r>
+    </w:p>
+    <w:p>
+      <w:pPr>
+        <w:numPr>
+          <w:ilvl w:val="0"/>
+          <w:numId w:val="14"/>
+        </w:numPr>
+        <w:rPr>
+          <w:sz w:val="24"/>
+          <w:szCs w:val="24"/>
+          <w:lang w:val="es-PE"/>
+        </w:rPr>
+      </w:pPr>
+      <w:proofErr w:type="spellStart"/>
+      <w:r>
+        <w:rPr>
+          <w:sz w:val="24"/>
+          <w:szCs w:val="24"/>
+          <w:lang w:val="es-PE"/>
+        </w:rPr>
+        <w:t>Boton</w:t>
+      </w:r>
+      <w:proofErr w:type="spellEnd"/>
+      <w:r>
+        <w:rPr>
+          <w:sz w:val="24"/>
+          <w:szCs w:val="24"/>
+          <w:lang w:val="es-PE"/>
+        </w:rPr>
+        <w:t xml:space="preserve"> salir (apagar, reiniciar, suspender entre ellas)</w:t>
+      </w:r>
+    </w:p>
+    <w:p>
+      <w:pPr>
+        <w:numPr>
+          <w:ilvl w:val="0"/>
+          <w:numId w:val="14"/>
+        </w:numPr>
+        <w:rPr>
+          <w:sz w:val="24"/>
+          <w:szCs w:val="24"/>
+          <w:lang w:val="es-PE"/>
+        </w:rPr>
+      </w:pPr>
+      <w:r>
+        <w:rPr>
+          <w:sz w:val="24"/>
+          <w:szCs w:val="24"/>
+          <w:lang w:val="es-PE"/>
+        </w:rPr>
+        <w:t>Conexiones de red (WIFI y red)</w:t>
+      </w:r>
+    </w:p>
+    <w:p>
+      <w:pPr>
         <w:rPr>
           <w:i/>
           <w:sz w:val="24"/>
           <w:szCs w:val="24"/>
+          <w:lang w:val="es-PE"/>
         </w:rPr>
       </w:pPr>
     </w:p>
@@ -3483,7 +3742,6 @@
       <w:bookmarkStart w:id="7" w:name="_Toc418237976"/>
       <w:proofErr w:type="spellStart"/>
       <w:r>
-        <w:lastRenderedPageBreak/>
         <w:t>Conociendo</w:t>
       </w:r>
       <w:proofErr w:type="spellEnd"/>
@@ -3552,6 +3810,7 @@
           <w:b/>
           <w:lang w:val="es-PE"/>
         </w:rPr>
+        <w:lastRenderedPageBreak/>
         <w:t>/</w:t>
       </w:r>
       <w:r>
@@ -3917,7 +4176,6 @@
         <w:rPr>
           <w:b/>
         </w:rPr>
-        <w:lastRenderedPageBreak/>
         <w:t>/</w:t>
       </w:r>
       <w:proofErr w:type="spellStart"/>
@@ -4067,6 +4325,7 @@
           <w:b/>
           <w:lang w:val="es-PE"/>
         </w:rPr>
+        <w:lastRenderedPageBreak/>
         <w:t>/</w:t>
       </w:r>
       <w:proofErr w:type="spellStart"/>
@@ -4469,7 +4728,6 @@
           <w:b/>
           <w:lang w:val="es-PE"/>
         </w:rPr>
-        <w:lastRenderedPageBreak/>
         <w:t>/</w:t>
       </w:r>
       <w:proofErr w:type="spellStart"/>
@@ -4503,6 +4761,7 @@
           <w:b/>
           <w:lang w:val="es-PE"/>
         </w:rPr>
+        <w:lastRenderedPageBreak/>
         <w:t>/media</w:t>
       </w:r>
       <w:r>
@@ -4917,22 +5176,22 @@
         <w:rPr>
           <w:lang w:val="es-PE"/>
         </w:rPr>
+        <w:t>Estos son los directorios principales que debes de conocer, por el momento es la información necesario que necesitas para moverte dentro de este nuevo SO.</w:t>
+      </w:r>
+    </w:p>
+    <w:p>
+      <w:pPr>
+        <w:pStyle w:val="Heading2"/>
+        <w:rPr>
+          <w:lang w:val="es-PE"/>
+        </w:rPr>
+      </w:pPr>
+      <w:bookmarkStart w:id="8" w:name="_Toc418237977"/>
+      <w:r>
+        <w:rPr>
+          <w:lang w:val="es-PE"/>
+        </w:rPr>
         <w:lastRenderedPageBreak/>
-        <w:t>Estos son los directorios principales que debes de conocer, por el momento es la información necesario que necesitas para moverte dentro de este nuevo SO.</w:t>
-      </w:r>
-    </w:p>
-    <w:p>
-      <w:pPr>
-        <w:pStyle w:val="Heading2"/>
-        <w:rPr>
-          <w:lang w:val="es-PE"/>
-        </w:rPr>
-      </w:pPr>
-      <w:bookmarkStart w:id="8" w:name="_Toc418237977"/>
-      <w:r>
-        <w:rPr>
-          <w:lang w:val="es-PE"/>
-        </w:rPr>
         <w:t>Empieza a navegar por tu Escritorio como un experto en Linux</w:t>
       </w:r>
       <w:bookmarkEnd w:id="8"/>
@@ -5181,7 +5440,7 @@
               <w:rPr>
                 <w:rFonts w:ascii="Consolas" w:hAnsi="Consolas" w:cs="Courier New"/>
                 <w:szCs w:val="26"/>
-                <w:lang w:eastAsia="zh-CN" w:bidi="ar-SA"/>
+                <w:lang w:val="es-PE" w:eastAsia="zh-CN" w:bidi="ar-SA"/>
               </w:rPr>
             </w:pPr>
             <w:r>
@@ -5189,7 +5448,7 @@
                 <w:rFonts w:ascii="Consolas" w:hAnsi="Consolas" w:cs="Courier New"/>
                 <w:b/>
                 <w:szCs w:val="26"/>
-                <w:lang w:eastAsia="zh-CN" w:bidi="ar-SA"/>
+                <w:lang w:val="es-PE" w:eastAsia="zh-CN" w:bidi="ar-SA"/>
               </w:rPr>
               <w:t>ALT + TAB</w:t>
             </w:r>
@@ -5197,42 +5456,15 @@
               <w:rPr>
                 <w:rFonts w:ascii="Consolas" w:hAnsi="Consolas" w:cs="Courier New"/>
                 <w:szCs w:val="26"/>
-                <w:lang w:eastAsia="zh-CN" w:bidi="ar-SA"/>
+                <w:lang w:val="es-PE" w:eastAsia="zh-CN" w:bidi="ar-SA"/>
               </w:rPr>
-              <w:t xml:space="preserve"> #=&gt; </w:t>
-            </w:r>
-            <w:proofErr w:type="spellStart"/>
-            <w:r>
-              <w:rPr>
-                <w:rFonts w:ascii="Consolas" w:hAnsi="Consolas" w:cs="Courier New"/>
-                <w:szCs w:val="26"/>
-                <w:lang w:eastAsia="zh-CN" w:bidi="ar-SA"/>
-              </w:rPr>
-              <w:t>cambiador</w:t>
-            </w:r>
-            <w:proofErr w:type="spellEnd"/>
-            <w:r>
-              <w:rPr>
-                <w:rFonts w:ascii="Consolas" w:hAnsi="Consolas" w:cs="Courier New"/>
-                <w:szCs w:val="26"/>
-                <w:lang w:eastAsia="zh-CN" w:bidi="ar-SA"/>
-              </w:rPr>
-              <w:t xml:space="preserve"> de </w:t>
-            </w:r>
-            <w:proofErr w:type="spellStart"/>
-            <w:r>
-              <w:rPr>
-                <w:rFonts w:ascii="Consolas" w:hAnsi="Consolas" w:cs="Courier New"/>
-                <w:szCs w:val="26"/>
-                <w:lang w:eastAsia="zh-CN" w:bidi="ar-SA"/>
-              </w:rPr>
-              <w:t>venta</w:t>
+              <w:t xml:space="preserve"> #=&gt; cambiador de venta</w:t>
             </w:r>
             <w:r>
               <w:rPr>
                 <w:rFonts w:ascii="Consolas" w:hAnsi="Consolas" w:cs="Courier New"/>
                 <w:szCs w:val="26"/>
-                <w:lang w:eastAsia="zh-CN" w:bidi="ar-SA"/>
+                <w:lang w:val="es-PE" w:eastAsia="zh-CN" w:bidi="ar-SA"/>
               </w:rPr>
               <w:t>n</w:t>
             </w:r>
@@ -5240,11 +5472,10 @@
               <w:rPr>
                 <w:rFonts w:ascii="Consolas" w:hAnsi="Consolas" w:cs="Courier New"/>
                 <w:szCs w:val="26"/>
-                <w:lang w:eastAsia="zh-CN" w:bidi="ar-SA"/>
+                <w:lang w:val="es-PE" w:eastAsia="zh-CN" w:bidi="ar-SA"/>
               </w:rPr>
               <w:t>as</w:t>
             </w:r>
-            <w:proofErr w:type="spellEnd"/>
           </w:p>
           <w:p>
             <w:pPr>
@@ -5358,7 +5589,6 @@
                 <w:szCs w:val="26"/>
                 <w:lang w:val="es-PE" w:eastAsia="zh-CN" w:bidi="ar-SA"/>
               </w:rPr>
-              <w:lastRenderedPageBreak/>
               <w:t>WINDOWS + LEFT|RIGHT</w:t>
             </w:r>
             <w:r>
@@ -5396,6 +5626,7 @@
                 <w:szCs w:val="26"/>
                 <w:lang w:val="es-PE" w:eastAsia="zh-CN" w:bidi="ar-SA"/>
               </w:rPr>
+              <w:lastRenderedPageBreak/>
               <w:t>CTRL + ALT + T</w:t>
             </w:r>
             <w:r>
@@ -5630,23 +5861,16 @@
     <w:p>
       <w:pPr>
         <w:pStyle w:val="Heading2"/>
+        <w:rPr>
+          <w:lang w:val="es-PE"/>
+        </w:rPr>
       </w:pPr>
       <w:bookmarkStart w:id="10" w:name="_Toc418237979"/>
-      <w:proofErr w:type="spellStart"/>
-      <w:r>
-        <w:t>Instalar</w:t>
-      </w:r>
-      <w:proofErr w:type="spellEnd"/>
-      <w:r>
-        <w:t xml:space="preserve"> </w:t>
-      </w:r>
-      <w:proofErr w:type="spellStart"/>
-      <w:r>
-        <w:t>por</w:t>
-      </w:r>
-      <w:proofErr w:type="spellEnd"/>
-      <w:r>
-        <w:t xml:space="preserve"> la Terminal</w:t>
+      <w:r>
+        <w:rPr>
+          <w:lang w:val="es-PE"/>
+        </w:rPr>
+        <w:t>Instalar por la Terminal</w:t>
       </w:r>
       <w:bookmarkEnd w:id="10"/>
     </w:p>
@@ -5712,14 +5936,14 @@
         <w:rPr>
           <w:lang w:val="es-PE"/>
         </w:rPr>
-        <w:t xml:space="preserve">  se instalan por </w:t>
+        <w:t xml:space="preserve">  se instalan por separado ya que tienen derechos de propietario así que por tener derechos de </w:t>
       </w:r>
       <w:r>
         <w:rPr>
           <w:lang w:val="es-PE"/>
         </w:rPr>
         <w:lastRenderedPageBreak/>
-        <w:t xml:space="preserve">separado ya que tienen derechos de propietario así que por tener derechos de propietario los </w:t>
+        <w:t xml:space="preserve">propietario los </w:t>
       </w:r>
       <w:r>
         <w:rPr>
@@ -8308,6 +8532,92 @@
       </w:pPr>
     </w:lvl>
   </w:abstractNum>
+  <w:abstractNum w:abstractNumId="13">
+    <w:nsid w:val="7AAF5EE5"/>
+    <w:multiLevelType w:val="hybridMultilevel"/>
+    <w:tmpl w:val="5F3E3006"/>
+    <w:lvl w:ilvl="0" w:tplc="0409000F">
+      <w:start w:val="1"/>
+      <w:numFmt w:val="decimal"/>
+      <w:lvlText w:val="%1."/>
+      <w:lvlJc w:val="left"/>
+      <w:pPr>
+        <w:ind w:left="720" w:hanging="360"/>
+      </w:pPr>
+    </w:lvl>
+    <w:lvl w:ilvl="1" w:tplc="04090019" w:tentative="1">
+      <w:start w:val="1"/>
+      <w:numFmt w:val="lowerLetter"/>
+      <w:lvlText w:val="%2."/>
+      <w:lvlJc w:val="left"/>
+      <w:pPr>
+        <w:ind w:left="1440" w:hanging="360"/>
+      </w:pPr>
+    </w:lvl>
+    <w:lvl w:ilvl="2" w:tplc="0409001B" w:tentative="1">
+      <w:start w:val="1"/>
+      <w:numFmt w:val="lowerRoman"/>
+      <w:lvlText w:val="%3."/>
+      <w:lvlJc w:val="right"/>
+      <w:pPr>
+        <w:ind w:left="2160" w:hanging="180"/>
+      </w:pPr>
+    </w:lvl>
+    <w:lvl w:ilvl="3" w:tplc="0409000F" w:tentative="1">
+      <w:start w:val="1"/>
+      <w:numFmt w:val="decimal"/>
+      <w:lvlText w:val="%4."/>
+      <w:lvlJc w:val="left"/>
+      <w:pPr>
+        <w:ind w:left="2880" w:hanging="360"/>
+      </w:pPr>
+    </w:lvl>
+    <w:lvl w:ilvl="4" w:tplc="04090019" w:tentative="1">
+      <w:start w:val="1"/>
+      <w:numFmt w:val="lowerLetter"/>
+      <w:lvlText w:val="%5."/>
+      <w:lvlJc w:val="left"/>
+      <w:pPr>
+        <w:ind w:left="3600" w:hanging="360"/>
+      </w:pPr>
+    </w:lvl>
+    <w:lvl w:ilvl="5" w:tplc="0409001B" w:tentative="1">
+      <w:start w:val="1"/>
+      <w:numFmt w:val="lowerRoman"/>
+      <w:lvlText w:val="%6."/>
+      <w:lvlJc w:val="right"/>
+      <w:pPr>
+        <w:ind w:left="4320" w:hanging="180"/>
+      </w:pPr>
+    </w:lvl>
+    <w:lvl w:ilvl="6" w:tplc="0409000F" w:tentative="1">
+      <w:start w:val="1"/>
+      <w:numFmt w:val="decimal"/>
+      <w:lvlText w:val="%7."/>
+      <w:lvlJc w:val="left"/>
+      <w:pPr>
+        <w:ind w:left="5040" w:hanging="360"/>
+      </w:pPr>
+    </w:lvl>
+    <w:lvl w:ilvl="7" w:tplc="04090019" w:tentative="1">
+      <w:start w:val="1"/>
+      <w:numFmt w:val="lowerLetter"/>
+      <w:lvlText w:val="%8."/>
+      <w:lvlJc w:val="left"/>
+      <w:pPr>
+        <w:ind w:left="5760" w:hanging="360"/>
+      </w:pPr>
+    </w:lvl>
+    <w:lvl w:ilvl="8" w:tplc="0409001B" w:tentative="1">
+      <w:start w:val="1"/>
+      <w:numFmt w:val="lowerRoman"/>
+      <w:lvlText w:val="%9."/>
+      <w:lvlJc w:val="right"/>
+      <w:pPr>
+        <w:ind w:left="6480" w:hanging="180"/>
+      </w:pPr>
+    </w:lvl>
+  </w:abstractNum>
   <w:num w:numId="1">
     <w:abstractNumId w:val="8"/>
   </w:num>
@@ -8346,6 +8656,9 @@
   </w:num>
   <w:num w:numId="13">
     <w:abstractNumId w:val="7"/>
+  </w:num>
+  <w:num w:numId="14">
+    <w:abstractNumId w:val="13"/>
   </w:num>
 </w:numbering>
 </file>

</xml_diff>